<commit_message>
Añadiendo nombre a enunciado (pregunta 6)
</commit_message>
<xml_diff>
--- a/EnunciadoGitA.docx
+++ b/EnunciadoGitA.docx
@@ -60,17 +60,8 @@
         <w:t>sincronizar</w:t>
       </w:r>
       <w:r>
-        <w:t xml:space="preserve"> en </w:t>
-      </w:r>
-      <w:proofErr w:type="spellStart"/>
-      <w:r>
-        <w:t>github</w:t>
-      </w:r>
-      <w:proofErr w:type="spellEnd"/>
-      <w:r>
-        <w:t xml:space="preserve"> tan solo la rama </w:t>
-      </w:r>
-      <w:proofErr w:type="gramStart"/>
+        <w:t xml:space="preserve"> en github tan solo la rama </w:t>
+      </w:r>
       <w:r>
         <w:rPr>
           <w:b/>
@@ -78,7 +69,6 @@
         </w:rPr>
         <w:t>master</w:t>
       </w:r>
-      <w:proofErr w:type="gramEnd"/>
       <w:r>
         <w:t>.</w:t>
       </w:r>
@@ -109,17 +99,8 @@
         <w:t>entrega</w:t>
       </w:r>
       <w:r>
-        <w:t xml:space="preserve"> estará formada por la </w:t>
-      </w:r>
-      <w:proofErr w:type="spellStart"/>
-      <w:r>
-        <w:t>url</w:t>
-      </w:r>
-      <w:proofErr w:type="spellEnd"/>
-      <w:r>
-        <w:t xml:space="preserve"> del repositorio en </w:t>
-      </w:r>
-      <w:proofErr w:type="spellStart"/>
+        <w:t xml:space="preserve"> estará formada por la url del repositorio en </w:t>
+      </w:r>
       <w:r>
         <w:rPr>
           <w:b/>
@@ -127,14 +108,12 @@
         </w:rPr>
         <w:t>Github</w:t>
       </w:r>
-      <w:proofErr w:type="spellEnd"/>
       <w:r>
         <w:t xml:space="preserve"> adjuntada a los comentarios de la entrega; además se entregará </w:t>
       </w:r>
       <w:r>
         <w:t xml:space="preserve">las imágenes del </w:t>
       </w:r>
-      <w:proofErr w:type="spellStart"/>
       <w:r>
         <w:rPr>
           <w:b/>
@@ -142,7 +121,6 @@
         </w:rPr>
         <w:t>sourcetree</w:t>
       </w:r>
-      <w:proofErr w:type="spellEnd"/>
       <w:r>
         <w:t xml:space="preserve"> de ambos repositorios.</w:t>
       </w:r>
@@ -157,28 +135,7 @@
         <w:ind w:left="426" w:hanging="426"/>
       </w:pPr>
       <w:r>
-        <w:t xml:space="preserve">Crea un repositorio en </w:t>
-      </w:r>
-      <w:proofErr w:type="spellStart"/>
-      <w:r>
-        <w:t>git</w:t>
-      </w:r>
-      <w:proofErr w:type="spellEnd"/>
-      <w:r>
-        <w:t xml:space="preserve"> llamado exa</w:t>
-      </w:r>
-      <w:bookmarkStart w:id="0" w:name="_GoBack"/>
-      <w:bookmarkEnd w:id="0"/>
-      <w:r>
-        <w:t xml:space="preserve">m1eval. Conéctalo con un repositorio en </w:t>
-      </w:r>
-      <w:proofErr w:type="spellStart"/>
-      <w:r>
-        <w:t>Github</w:t>
-      </w:r>
-      <w:proofErr w:type="spellEnd"/>
-      <w:r>
-        <w:t xml:space="preserve"> con el mismo nombre.</w:t>
+        <w:t>Crea un repositorio en git llamado exam1eval. Conéctalo con un repositorio en Github con el mismo nombre.</w:t>
       </w:r>
     </w:p>
     <w:p>
@@ -204,15 +161,7 @@
         <w:ind w:left="426" w:hanging="426"/>
       </w:pPr>
       <w:r>
-        <w:t xml:space="preserve">Sube los cambios tanto en local como en </w:t>
-      </w:r>
-      <w:proofErr w:type="spellStart"/>
-      <w:r>
-        <w:t>Github</w:t>
-      </w:r>
-      <w:proofErr w:type="spellEnd"/>
-      <w:r>
-        <w:t>.</w:t>
+        <w:t>Sube los cambios tanto en local como en Github.</w:t>
       </w:r>
     </w:p>
     <w:p>
@@ -227,11 +176,9 @@
       <w:r>
         <w:t xml:space="preserve">Haz una rama nueva llamada </w:t>
       </w:r>
-      <w:proofErr w:type="spellStart"/>
       <w:r>
         <w:t>examgit</w:t>
       </w:r>
-      <w:proofErr w:type="spellEnd"/>
       <w:r>
         <w:t>.</w:t>
       </w:r>
@@ -248,16 +195,11 @@
       <w:r>
         <w:t>Estando sobre la rama añade al repositorio el enunciado de este examen (</w:t>
       </w:r>
-      <w:proofErr w:type="spellStart"/>
       <w:r>
         <w:t>c</w:t>
       </w:r>
       <w:r>
-        <w:t>omitea</w:t>
-      </w:r>
-      <w:proofErr w:type="spellEnd"/>
-      <w:r>
-        <w:t>).</w:t>
+        <w:t>omitea).</w:t>
       </w:r>
     </w:p>
     <w:p>
@@ -273,15 +215,7 @@
         <w:t xml:space="preserve">Siguiendo en la rama, </w:t>
       </w:r>
       <w:r>
-        <w:t>añade tu nombre a y apellidos al enunciado (</w:t>
-      </w:r>
-      <w:proofErr w:type="spellStart"/>
-      <w:r>
-        <w:t>comitea</w:t>
-      </w:r>
-      <w:proofErr w:type="spellEnd"/>
-      <w:r>
-        <w:t>).</w:t>
+        <w:t>añade tu nombre a y apellidos al enunciado (comitea).</w:t>
       </w:r>
     </w:p>
     <w:p>
@@ -296,11 +230,9 @@
       <w:r>
         <w:t xml:space="preserve">No integres en maste aún. Realiza una rama nueva llamada </w:t>
       </w:r>
-      <w:proofErr w:type="spellStart"/>
       <w:r>
         <w:t>examenbash</w:t>
       </w:r>
-      <w:proofErr w:type="spellEnd"/>
       <w:r>
         <w:t>.</w:t>
       </w:r>
@@ -327,15 +259,7 @@
         <w:t xml:space="preserve">tráete </w:t>
       </w:r>
       <w:r>
-        <w:t xml:space="preserve">los cambios que haya en la rama </w:t>
-      </w:r>
-      <w:proofErr w:type="spellStart"/>
-      <w:r>
-        <w:t>examengit</w:t>
-      </w:r>
-      <w:proofErr w:type="spellEnd"/>
-      <w:r>
-        <w:t>.</w:t>
+        <w:t>los cambios que haya en la rama examengit.</w:t>
       </w:r>
     </w:p>
     <w:p>
@@ -354,26 +278,10 @@
         <w:t>Añade</w:t>
       </w:r>
       <w:r>
-        <w:t xml:space="preserve"> el enunciado del examen de </w:t>
-      </w:r>
-      <w:proofErr w:type="spellStart"/>
-      <w:r>
-        <w:t>bash</w:t>
-      </w:r>
-      <w:proofErr w:type="spellEnd"/>
-      <w:r>
-        <w:t xml:space="preserve"> al repositorio</w:t>
-      </w:r>
-      <w:r>
-        <w:t xml:space="preserve"> (</w:t>
-      </w:r>
-      <w:proofErr w:type="spellStart"/>
-      <w:r>
-        <w:t>comitea</w:t>
-      </w:r>
-      <w:proofErr w:type="spellEnd"/>
-      <w:r>
-        <w:t>).</w:t>
+        <w:t xml:space="preserve"> el enunciado del examen de bash al repositorio</w:t>
+      </w:r>
+      <w:r>
+        <w:t xml:space="preserve"> (comitea).</w:t>
       </w:r>
     </w:p>
     <w:p>
@@ -386,15 +294,7 @@
         <w:ind w:left="426" w:hanging="426"/>
       </w:pPr>
       <w:r>
-        <w:t>Añade tu nombre al enunciado del examen anterior (</w:t>
-      </w:r>
-      <w:proofErr w:type="spellStart"/>
-      <w:r>
-        <w:t>comitea</w:t>
-      </w:r>
-      <w:proofErr w:type="spellEnd"/>
-      <w:r>
-        <w:t>).</w:t>
+        <w:t>Añade tu nombre al enunciado del examen anterior (comitea).</w:t>
       </w:r>
     </w:p>
     <w:p>
@@ -407,13 +307,8 @@
         <w:ind w:left="426" w:hanging="426"/>
       </w:pPr>
       <w:r>
-        <w:t xml:space="preserve">Ahora sí que integra los cambios en </w:t>
-      </w:r>
-      <w:proofErr w:type="gramStart"/>
-      <w:r>
-        <w:t>master</w:t>
-      </w:r>
-      <w:proofErr w:type="gramEnd"/>
+        <w:t>Ahora sí que integra los cambios en master</w:t>
+      </w:r>
       <w:r>
         <w:t xml:space="preserve"> (local)</w:t>
       </w:r>
@@ -427,15 +322,7 @@
         <w:t xml:space="preserve">ntegra los cambios de </w:t>
       </w:r>
       <w:r>
-        <w:t xml:space="preserve">la rama </w:t>
-      </w:r>
-      <w:proofErr w:type="spellStart"/>
-      <w:r>
-        <w:t>examenbash</w:t>
-      </w:r>
-      <w:proofErr w:type="spellEnd"/>
-      <w:r>
-        <w:t xml:space="preserve"> a master).</w:t>
+        <w:t>la rama examenbash a master).</w:t>
       </w:r>
     </w:p>
     <w:p>
@@ -450,11 +337,9 @@
       <w:r>
         <w:t xml:space="preserve">Etiqueta esta versión como </w:t>
       </w:r>
-      <w:proofErr w:type="spellStart"/>
       <w:r>
         <w:t>vExam</w:t>
       </w:r>
-      <w:proofErr w:type="spellEnd"/>
     </w:p>
     <w:p>
       <w:pPr>
@@ -466,15 +351,7 @@
         <w:ind w:left="426" w:hanging="426"/>
       </w:pPr>
       <w:r>
-        <w:t xml:space="preserve">Sube los cambios a </w:t>
-      </w:r>
-      <w:proofErr w:type="spellStart"/>
-      <w:r>
-        <w:t>Github</w:t>
-      </w:r>
-      <w:proofErr w:type="spellEnd"/>
-      <w:r>
-        <w:t>.</w:t>
+        <w:t>Sube los cambios a Github.</w:t>
       </w:r>
     </w:p>
     <w:p>
@@ -487,15 +364,7 @@
         <w:ind w:left="426" w:hanging="426"/>
       </w:pPr>
       <w:r>
-        <w:t xml:space="preserve">Estando en </w:t>
-      </w:r>
-      <w:proofErr w:type="gramStart"/>
-      <w:r>
-        <w:t>master</w:t>
-      </w:r>
-      <w:proofErr w:type="gramEnd"/>
-      <w:r>
-        <w:t xml:space="preserve">, crea un archivo llamado cache y haz lo necesario para ignorarlo </w:t>
+        <w:t xml:space="preserve">Estando en master, crea un archivo llamado cache y haz lo necesario para ignorarlo </w:t>
       </w:r>
       <w:r>
         <w:t>del repositorio.</w:t>
@@ -511,15 +380,7 @@
         <w:ind w:left="426" w:hanging="426"/>
       </w:pPr>
       <w:r>
-        <w:t xml:space="preserve">Sube los cambios a </w:t>
-      </w:r>
-      <w:proofErr w:type="spellStart"/>
-      <w:r>
-        <w:t>Github</w:t>
-      </w:r>
-      <w:proofErr w:type="spellEnd"/>
-      <w:r>
-        <w:t>.</w:t>
+        <w:t>Sube los cambios a Github.</w:t>
       </w:r>
     </w:p>
     <w:p>
@@ -535,15 +396,7 @@
         <w:t>Clona este repositorio en otro</w:t>
       </w:r>
       <w:r>
-        <w:t xml:space="preserve"> llamado </w:t>
-      </w:r>
-      <w:proofErr w:type="spellStart"/>
-      <w:r>
-        <w:t>examClon</w:t>
-      </w:r>
-      <w:proofErr w:type="spellEnd"/>
-      <w:r>
-        <w:t>.</w:t>
+        <w:t xml:space="preserve"> llamado examClon.</w:t>
       </w:r>
     </w:p>
     <w:p>
@@ -556,34 +409,10 @@
         <w:ind w:left="426" w:hanging="426"/>
       </w:pPr>
       <w:r>
-        <w:t xml:space="preserve">Estando en </w:t>
-      </w:r>
-      <w:proofErr w:type="gramStart"/>
-      <w:r>
-        <w:t>master</w:t>
-      </w:r>
-      <w:proofErr w:type="gramEnd"/>
-      <w:r>
-        <w:t xml:space="preserve"> de examen1eval modifica el </w:t>
-      </w:r>
-      <w:proofErr w:type="spellStart"/>
-      <w:r>
-        <w:t>readme</w:t>
-      </w:r>
-      <w:proofErr w:type="spellEnd"/>
-      <w:r>
-        <w:t xml:space="preserve"> donde an</w:t>
-      </w:r>
-      <w:r>
-        <w:t>otes la hora actual (</w:t>
-      </w:r>
-      <w:proofErr w:type="spellStart"/>
-      <w:r>
-        <w:t>comitea</w:t>
-      </w:r>
-      <w:proofErr w:type="spellEnd"/>
-      <w:r>
-        <w:t>).</w:t>
+        <w:t>Estando en master de examen1eval modifica el readme donde an</w:t>
+      </w:r>
+      <w:r>
+        <w:t>otes la hora actual (comitea).</w:t>
       </w:r>
     </w:p>
     <w:p>
@@ -596,15 +425,7 @@
         <w:ind w:left="426" w:hanging="426"/>
       </w:pPr>
       <w:r>
-        <w:t xml:space="preserve">Sube los cambios a </w:t>
-      </w:r>
-      <w:proofErr w:type="spellStart"/>
-      <w:r>
-        <w:t>Github</w:t>
-      </w:r>
-      <w:proofErr w:type="spellEnd"/>
-      <w:r>
-        <w:t>.</w:t>
+        <w:t>Sube los cambios a Github.</w:t>
       </w:r>
     </w:p>
     <w:p>
@@ -623,29 +444,13 @@
         <w:t>l repo</w:t>
       </w:r>
       <w:r>
-        <w:t xml:space="preserve"> </w:t>
-      </w:r>
-      <w:proofErr w:type="spellStart"/>
-      <w:r>
-        <w:t>examClon</w:t>
-      </w:r>
-      <w:proofErr w:type="spellEnd"/>
-      <w:r>
-        <w:t xml:space="preserve"> y </w:t>
+        <w:t xml:space="preserve"> examClon y </w:t>
       </w:r>
       <w:r>
         <w:t xml:space="preserve">sin hacer nada más, </w:t>
       </w:r>
       <w:r>
-        <w:t xml:space="preserve">modifica el fichero </w:t>
-      </w:r>
-      <w:proofErr w:type="spellStart"/>
-      <w:r>
-        <w:t>readme</w:t>
-      </w:r>
-      <w:proofErr w:type="spellEnd"/>
-      <w:r>
-        <w:t xml:space="preserve"> donde anotes el </w:t>
+        <w:t xml:space="preserve">modifica el fichero readme donde anotes el </w:t>
       </w:r>
       <w:r>
         <w:t>día/mes/año.</w:t>
@@ -661,31 +466,19 @@
         <w:ind w:left="426" w:hanging="426"/>
       </w:pPr>
       <w:r>
-        <w:t xml:space="preserve">Haz lo pertinente para subir los cambios a </w:t>
-      </w:r>
-      <w:proofErr w:type="spellStart"/>
-      <w:r>
-        <w:t>Github</w:t>
-      </w:r>
-      <w:proofErr w:type="spellEnd"/>
-      <w:r>
-        <w:t xml:space="preserve"> y mantener ambos repositorios actualizados</w:t>
-      </w:r>
-      <w:r>
-        <w:t xml:space="preserve"> integrando ambas modificaciones del </w:t>
-      </w:r>
-      <w:proofErr w:type="spellStart"/>
-      <w:r>
-        <w:t>readme</w:t>
-      </w:r>
-      <w:proofErr w:type="spellEnd"/>
-      <w:r>
-        <w:t>.</w:t>
+        <w:t>Haz lo pertinente para subir los cambios a Github y mantener ambos repositorios actualizados</w:t>
+      </w:r>
+      <w:r>
+        <w:t xml:space="preserve"> integrando ambas modificaciones del readme.</w:t>
       </w:r>
     </w:p>
     <w:sectPr>
-      <w:headerReference w:type="default" r:id="rId10"/>
-      <w:footerReference w:type="default" r:id="rId11"/>
+      <w:headerReference w:type="even" r:id="rId10"/>
+      <w:headerReference w:type="default" r:id="rId11"/>
+      <w:footerReference w:type="even" r:id="rId12"/>
+      <w:footerReference w:type="default" r:id="rId13"/>
+      <w:headerReference w:type="first" r:id="rId14"/>
+      <w:footerReference w:type="first" r:id="rId15"/>
       <w:pgSz w:w="11900" w:h="16840"/>
       <w:pgMar w:top="1823" w:right="1127" w:bottom="1417" w:left="1418" w:header="567" w:footer="708" w:gutter="0"/>
       <w:cols w:space="708"/>
@@ -725,6 +518,16 @@
   <w:p>
     <w:pPr>
       <w:pStyle w:val="Piedepgina"/>
+    </w:pPr>
+  </w:p>
+</w:ftr>
+</file>
+
+<file path=word/footer2.xml><?xml version="1.0" encoding="utf-8"?>
+<w:ftr xmlns:wpc="http://schemas.microsoft.com/office/word/2010/wordprocessingCanvas" xmlns:cx="http://schemas.microsoft.com/office/drawing/2014/chartex" xmlns:cx1="http://schemas.microsoft.com/office/drawing/2015/9/8/chartex" xmlns:cx2="http://schemas.microsoft.com/office/drawing/2015/10/21/chartex" xmlns:cx3="http://schemas.microsoft.com/office/drawing/2016/5/9/chartex" xmlns:cx4="http://schemas.microsoft.com/office/drawing/2016/5/10/chartex" xmlns:cx5="http://schemas.microsoft.com/office/drawing/2016/5/11/chartex" xmlns:cx6="http://schemas.microsoft.com/office/drawing/2016/5/12/chartex" xmlns:cx7="http://schemas.microsoft.com/office/drawing/2016/5/13/chartex" xmlns:cx8="http://schemas.microsoft.com/office/drawing/2016/5/14/chartex" xmlns:mc="http://schemas.openxmlformats.org/markup-compatibility/2006" xmlns:aink="http://schemas.microsoft.com/office/drawing/2016/ink" xmlns:am3d="http://schemas.microsoft.com/office/drawing/2017/model3d" xmlns:o="urn:schemas-microsoft-com:office:office" xmlns:r="http://schemas.openxmlformats.org/officeDocument/2006/relationships" xmlns:m="http://schemas.openxmlformats.org/officeDocument/2006/math" xmlns:v="urn:schemas-microsoft-com:vml" xmlns:wp14="http://schemas.microsoft.com/office/word/2010/wordprocessingDrawing" xmlns:wp="http://schemas.openxmlformats.org/drawingml/2006/wordprocessingDrawing" xmlns:w10="urn:schemas-microsoft-com:office:word" xmlns:w="http://schemas.openxmlformats.org/wordprocessingml/2006/main" xmlns:w14="http://schemas.microsoft.com/office/word/2010/wordml" xmlns:w15="http://schemas.microsoft.com/office/word/2012/wordml" xmlns:w16cid="http://schemas.microsoft.com/office/word/2016/wordml/cid" xmlns:w16se="http://schemas.microsoft.com/office/word/2015/wordml/symex" xmlns:wpg="http://schemas.microsoft.com/office/word/2010/wordprocessingGroup" xmlns:wpi="http://schemas.microsoft.com/office/word/2010/wordprocessingInk" xmlns:wne="http://schemas.microsoft.com/office/word/2006/wordml" xmlns:wps="http://schemas.microsoft.com/office/word/2010/wordprocessingShape" mc:Ignorable="w14 w15 w16se w16cid wp14">
+  <w:p>
+    <w:pPr>
+      <w:pStyle w:val="Piedepgina"/>
       <w:rPr>
         <w:sz w:val="16"/>
         <w:szCs w:val="16"/>
@@ -739,6 +542,16 @@
       </w:rPr>
       <w:t>Vicente Monfort Salvador</w:t>
     </w:r>
+  </w:p>
+</w:ftr>
+</file>
+
+<file path=word/footer3.xml><?xml version="1.0" encoding="utf-8"?>
+<w:ftr xmlns:wpc="http://schemas.microsoft.com/office/word/2010/wordprocessingCanvas" xmlns:cx="http://schemas.microsoft.com/office/drawing/2014/chartex" xmlns:cx1="http://schemas.microsoft.com/office/drawing/2015/9/8/chartex" xmlns:cx2="http://schemas.microsoft.com/office/drawing/2015/10/21/chartex" xmlns:cx3="http://schemas.microsoft.com/office/drawing/2016/5/9/chartex" xmlns:cx4="http://schemas.microsoft.com/office/drawing/2016/5/10/chartex" xmlns:cx5="http://schemas.microsoft.com/office/drawing/2016/5/11/chartex" xmlns:cx6="http://schemas.microsoft.com/office/drawing/2016/5/12/chartex" xmlns:cx7="http://schemas.microsoft.com/office/drawing/2016/5/13/chartex" xmlns:cx8="http://schemas.microsoft.com/office/drawing/2016/5/14/chartex" xmlns:mc="http://schemas.openxmlformats.org/markup-compatibility/2006" xmlns:aink="http://schemas.microsoft.com/office/drawing/2016/ink" xmlns:am3d="http://schemas.microsoft.com/office/drawing/2017/model3d" xmlns:o="urn:schemas-microsoft-com:office:office" xmlns:r="http://schemas.openxmlformats.org/officeDocument/2006/relationships" xmlns:m="http://schemas.openxmlformats.org/officeDocument/2006/math" xmlns:v="urn:schemas-microsoft-com:vml" xmlns:wp14="http://schemas.microsoft.com/office/word/2010/wordprocessingDrawing" xmlns:wp="http://schemas.openxmlformats.org/drawingml/2006/wordprocessingDrawing" xmlns:w10="urn:schemas-microsoft-com:office:word" xmlns:w="http://schemas.openxmlformats.org/wordprocessingml/2006/main" xmlns:w14="http://schemas.microsoft.com/office/word/2010/wordml" xmlns:w15="http://schemas.microsoft.com/office/word/2012/wordml" xmlns:w16cid="http://schemas.microsoft.com/office/word/2016/wordml/cid" xmlns:w16se="http://schemas.microsoft.com/office/word/2015/wordml/symex" xmlns:wpg="http://schemas.microsoft.com/office/word/2010/wordprocessingGroup" xmlns:wpi="http://schemas.microsoft.com/office/word/2010/wordprocessingInk" xmlns:wne="http://schemas.microsoft.com/office/word/2006/wordml" xmlns:wps="http://schemas.microsoft.com/office/word/2010/wordprocessingShape" mc:Ignorable="w14 w15 w16se w16cid wp14">
+  <w:p>
+    <w:pPr>
+      <w:pStyle w:val="Piedepgina"/>
+    </w:pPr>
   </w:p>
 </w:ftr>
 </file>
@@ -769,6 +582,16 @@
 </file>
 
 <file path=word/header1.xml><?xml version="1.0" encoding="utf-8"?>
+<w:hdr xmlns:wpc="http://schemas.microsoft.com/office/word/2010/wordprocessingCanvas" xmlns:cx="http://schemas.microsoft.com/office/drawing/2014/chartex" xmlns:cx1="http://schemas.microsoft.com/office/drawing/2015/9/8/chartex" xmlns:cx2="http://schemas.microsoft.com/office/drawing/2015/10/21/chartex" xmlns:cx3="http://schemas.microsoft.com/office/drawing/2016/5/9/chartex" xmlns:cx4="http://schemas.microsoft.com/office/drawing/2016/5/10/chartex" xmlns:cx5="http://schemas.microsoft.com/office/drawing/2016/5/11/chartex" xmlns:cx6="http://schemas.microsoft.com/office/drawing/2016/5/12/chartex" xmlns:cx7="http://schemas.microsoft.com/office/drawing/2016/5/13/chartex" xmlns:cx8="http://schemas.microsoft.com/office/drawing/2016/5/14/chartex" xmlns:mc="http://schemas.openxmlformats.org/markup-compatibility/2006" xmlns:aink="http://schemas.microsoft.com/office/drawing/2016/ink" xmlns:am3d="http://schemas.microsoft.com/office/drawing/2017/model3d" xmlns:o="urn:schemas-microsoft-com:office:office" xmlns:r="http://schemas.openxmlformats.org/officeDocument/2006/relationships" xmlns:m="http://schemas.openxmlformats.org/officeDocument/2006/math" xmlns:v="urn:schemas-microsoft-com:vml" xmlns:wp14="http://schemas.microsoft.com/office/word/2010/wordprocessingDrawing" xmlns:wp="http://schemas.openxmlformats.org/drawingml/2006/wordprocessingDrawing" xmlns:w10="urn:schemas-microsoft-com:office:word" xmlns:w="http://schemas.openxmlformats.org/wordprocessingml/2006/main" xmlns:w14="http://schemas.microsoft.com/office/word/2010/wordml" xmlns:w15="http://schemas.microsoft.com/office/word/2012/wordml" xmlns:w16cid="http://schemas.microsoft.com/office/word/2016/wordml/cid" xmlns:w16se="http://schemas.microsoft.com/office/word/2015/wordml/symex" xmlns:wpg="http://schemas.microsoft.com/office/word/2010/wordprocessingGroup" xmlns:wpi="http://schemas.microsoft.com/office/word/2010/wordprocessingInk" xmlns:wne="http://schemas.microsoft.com/office/word/2006/wordml" xmlns:wps="http://schemas.microsoft.com/office/word/2010/wordprocessingShape" mc:Ignorable="w14 w15 w16se w16cid wp14">
+  <w:p>
+    <w:pPr>
+      <w:pStyle w:val="Encabezado"/>
+    </w:pPr>
+  </w:p>
+</w:hdr>
+</file>
+
+<file path=word/header2.xml><?xml version="1.0" encoding="utf-8"?>
 <w:hdr xmlns:wpc="http://schemas.microsoft.com/office/word/2010/wordprocessingCanvas" xmlns:cx="http://schemas.microsoft.com/office/drawing/2014/chartex" xmlns:cx1="http://schemas.microsoft.com/office/drawing/2015/9/8/chartex" xmlns:cx2="http://schemas.microsoft.com/office/drawing/2015/10/21/chartex" xmlns:cx3="http://schemas.microsoft.com/office/drawing/2016/5/9/chartex" xmlns:cx4="http://schemas.microsoft.com/office/drawing/2016/5/10/chartex" xmlns:cx5="http://schemas.microsoft.com/office/drawing/2016/5/11/chartex" xmlns:cx6="http://schemas.microsoft.com/office/drawing/2016/5/12/chartex" xmlns:cx7="http://schemas.microsoft.com/office/drawing/2016/5/13/chartex" xmlns:cx8="http://schemas.microsoft.com/office/drawing/2016/5/14/chartex" xmlns:mc="http://schemas.openxmlformats.org/markup-compatibility/2006" xmlns:aink="http://schemas.microsoft.com/office/drawing/2016/ink" xmlns:am3d="http://schemas.microsoft.com/office/drawing/2017/model3d" xmlns:o="urn:schemas-microsoft-com:office:office" xmlns:r="http://schemas.openxmlformats.org/officeDocument/2006/relationships" xmlns:m="http://schemas.openxmlformats.org/officeDocument/2006/math" xmlns:v="urn:schemas-microsoft-com:vml" xmlns:wp14="http://schemas.microsoft.com/office/word/2010/wordprocessingDrawing" xmlns:wp="http://schemas.openxmlformats.org/drawingml/2006/wordprocessingDrawing" xmlns:w10="urn:schemas-microsoft-com:office:word" xmlns:w="http://schemas.openxmlformats.org/wordprocessingml/2006/main" xmlns:w14="http://schemas.microsoft.com/office/word/2010/wordml" xmlns:w15="http://schemas.microsoft.com/office/word/2012/wordml" xmlns:w16cid="http://schemas.microsoft.com/office/word/2016/wordml/cid" xmlns:w16se="http://schemas.microsoft.com/office/word/2015/wordml/symex" xmlns:wpg="http://schemas.microsoft.com/office/word/2010/wordprocessingGroup" xmlns:wpi="http://schemas.microsoft.com/office/word/2010/wordprocessingInk" xmlns:wne="http://schemas.microsoft.com/office/word/2006/wordml" xmlns:wps="http://schemas.microsoft.com/office/word/2010/wordprocessingShape" mc:Ignorable="w14 w15 w16se w16cid wp14">
   <w:tbl>
     <w:tblPr>
@@ -1053,6 +876,16 @@
             </w:rPr>
             <w:tab/>
           </w:r>
+          <w:r>
+            <w:rPr>
+              <w:b/>
+              <w:sz w:val="21"/>
+              <w:szCs w:val="21"/>
+            </w:rPr>
+            <w:t>Vicente Monfort Salvador</w:t>
+          </w:r>
+          <w:bookmarkStart w:id="0" w:name="_GoBack"/>
+          <w:bookmarkEnd w:id="0"/>
         </w:p>
       </w:tc>
     </w:tr>
@@ -1068,6 +901,16 @@
         <w:sz w:val="21"/>
         <w:szCs w:val="21"/>
       </w:rPr>
+    </w:pPr>
+  </w:p>
+</w:hdr>
+</file>
+
+<file path=word/header3.xml><?xml version="1.0" encoding="utf-8"?>
+<w:hdr xmlns:wpc="http://schemas.microsoft.com/office/word/2010/wordprocessingCanvas" xmlns:cx="http://schemas.microsoft.com/office/drawing/2014/chartex" xmlns:cx1="http://schemas.microsoft.com/office/drawing/2015/9/8/chartex" xmlns:cx2="http://schemas.microsoft.com/office/drawing/2015/10/21/chartex" xmlns:cx3="http://schemas.microsoft.com/office/drawing/2016/5/9/chartex" xmlns:cx4="http://schemas.microsoft.com/office/drawing/2016/5/10/chartex" xmlns:cx5="http://schemas.microsoft.com/office/drawing/2016/5/11/chartex" xmlns:cx6="http://schemas.microsoft.com/office/drawing/2016/5/12/chartex" xmlns:cx7="http://schemas.microsoft.com/office/drawing/2016/5/13/chartex" xmlns:cx8="http://schemas.microsoft.com/office/drawing/2016/5/14/chartex" xmlns:mc="http://schemas.openxmlformats.org/markup-compatibility/2006" xmlns:aink="http://schemas.microsoft.com/office/drawing/2016/ink" xmlns:am3d="http://schemas.microsoft.com/office/drawing/2017/model3d" xmlns:o="urn:schemas-microsoft-com:office:office" xmlns:r="http://schemas.openxmlformats.org/officeDocument/2006/relationships" xmlns:m="http://schemas.openxmlformats.org/officeDocument/2006/math" xmlns:v="urn:schemas-microsoft-com:vml" xmlns:wp14="http://schemas.microsoft.com/office/word/2010/wordprocessingDrawing" xmlns:wp="http://schemas.openxmlformats.org/drawingml/2006/wordprocessingDrawing" xmlns:w10="urn:schemas-microsoft-com:office:word" xmlns:w="http://schemas.openxmlformats.org/wordprocessingml/2006/main" xmlns:w14="http://schemas.microsoft.com/office/word/2010/wordml" xmlns:w15="http://schemas.microsoft.com/office/word/2012/wordml" xmlns:w16cid="http://schemas.microsoft.com/office/word/2016/wordml/cid" xmlns:w16se="http://schemas.microsoft.com/office/word/2015/wordml/symex" xmlns:wpg="http://schemas.microsoft.com/office/word/2010/wordprocessingGroup" xmlns:wpi="http://schemas.microsoft.com/office/word/2010/wordprocessingInk" xmlns:wne="http://schemas.microsoft.com/office/word/2006/wordml" xmlns:wps="http://schemas.microsoft.com/office/word/2010/wordprocessingShape" mc:Ignorable="w14 w15 w16se w16cid wp14">
+  <w:p>
+    <w:pPr>
+      <w:pStyle w:val="Encabezado"/>
     </w:pPr>
   </w:p>
 </w:hdr>
@@ -2539,6 +2382,21 @@
 </file>
 
 <file path=customXml/item1.xml><?xml version="1.0" encoding="utf-8"?>
+<p:properties xmlns:p="http://schemas.microsoft.com/office/2006/metadata/properties" xmlns:xsi="http://www.w3.org/2001/XMLSchema-instance" xmlns:pc="http://schemas.microsoft.com/office/infopath/2007/PartnerControls">
+  <documentManagement/>
+</p:properties>
+</file>
+
+<file path=customXml/item2.xml><?xml version="1.0" encoding="utf-8"?>
+<?mso-contentType ?>
+<FormTemplates xmlns="http://schemas.microsoft.com/sharepoint/v3/contenttype/forms">
+  <Display>DocumentLibraryForm</Display>
+  <Edit>DocumentLibraryForm</Edit>
+  <New>DocumentLibraryForm</New>
+</FormTemplates>
+</file>
+
+<file path=customXml/item3.xml><?xml version="1.0" encoding="utf-8"?>
 <ct:contentTypeSchema xmlns:ct="http://schemas.microsoft.com/office/2006/metadata/contentType" xmlns:ma="http://schemas.microsoft.com/office/2006/metadata/properties/metaAttributes" ct:_="" ma:_="" ma:contentTypeName="Documento" ma:contentTypeID="0x0101005D384AE386714F449278D885434A9404" ma:contentTypeVersion="13" ma:contentTypeDescription="Crear nuevo documento." ma:contentTypeScope="" ma:versionID="7091f5f468074af646a003146f413f15">
   <xsd:schema xmlns:xsd="http://www.w3.org/2001/XMLSchema" xmlns:xs="http://www.w3.org/2001/XMLSchema" xmlns:p="http://schemas.microsoft.com/office/2006/metadata/properties" xmlns:ns3="c768c2a1-6ad6-4d52-b53c-fb68000d7c06" xmlns:ns4="68c0cfbd-05e1-492d-a357-4346a7046869" targetNamespace="http://schemas.microsoft.com/office/2006/metadata/properties" ma:root="true" ma:fieldsID="000c31c405b380b2c3b9d7a3a73313f0" ns3:_="" ns4:_="">
     <xsd:import namespace="c768c2a1-6ad6-4d52-b53c-fb68000d7c06"/>
@@ -2761,22 +2619,24 @@
 </ct:contentTypeSchema>
 </file>
 
-<file path=customXml/item2.xml><?xml version="1.0" encoding="utf-8"?>
-<?mso-contentType ?>
-<FormTemplates xmlns="http://schemas.microsoft.com/sharepoint/v3/contenttype/forms">
-  <Display>DocumentLibraryForm</Display>
-  <Edit>DocumentLibraryForm</Edit>
-  <New>DocumentLibraryForm</New>
-</FormTemplates>
+<file path=customXml/itemProps1.xml><?xml version="1.0" encoding="utf-8"?>
+<ds:datastoreItem xmlns:ds="http://schemas.openxmlformats.org/officeDocument/2006/customXml" ds:itemID="{B1D1D590-6CB7-4875-A7D3-081C891134E4}">
+  <ds:schemaRefs>
+    <ds:schemaRef ds:uri="http://schemas.microsoft.com/office/2006/metadata/properties"/>
+    <ds:schemaRef ds:uri="http://schemas.microsoft.com/office/infopath/2007/PartnerControls"/>
+  </ds:schemaRefs>
+</ds:datastoreItem>
 </file>
 
-<file path=customXml/item3.xml><?xml version="1.0" encoding="utf-8"?>
-<p:properties xmlns:p="http://schemas.microsoft.com/office/2006/metadata/properties" xmlns:xsi="http://www.w3.org/2001/XMLSchema-instance" xmlns:pc="http://schemas.microsoft.com/office/infopath/2007/PartnerControls">
-  <documentManagement/>
-</p:properties>
+<file path=customXml/itemProps2.xml><?xml version="1.0" encoding="utf-8"?>
+<ds:datastoreItem xmlns:ds="http://schemas.openxmlformats.org/officeDocument/2006/customXml" ds:itemID="{2FA069AB-F972-4A12-81D6-F137DFEA6664}">
+  <ds:schemaRefs>
+    <ds:schemaRef ds:uri="http://schemas.microsoft.com/sharepoint/v3/contenttype/forms"/>
+  </ds:schemaRefs>
+</ds:datastoreItem>
 </file>
 
-<file path=customXml/itemProps1.xml><?xml version="1.0" encoding="utf-8"?>
+<file path=customXml/itemProps3.xml><?xml version="1.0" encoding="utf-8"?>
 <ds:datastoreItem xmlns:ds="http://schemas.openxmlformats.org/officeDocument/2006/customXml" ds:itemID="{47F0E3C2-E550-410F-9B41-0D3D1631AFC2}">
   <ds:schemaRefs>
     <ds:schemaRef ds:uri="http://schemas.microsoft.com/office/2006/metadata/contentType"/>
@@ -2793,21 +2653,4 @@
     <ds:schemaRef ds:uri="http://schemas.microsoft.com/internal/obd"/>
   </ds:schemaRefs>
 </ds:datastoreItem>
-</file>
-
-<file path=customXml/itemProps2.xml><?xml version="1.0" encoding="utf-8"?>
-<ds:datastoreItem xmlns:ds="http://schemas.openxmlformats.org/officeDocument/2006/customXml" ds:itemID="{2FA069AB-F972-4A12-81D6-F137DFEA6664}">
-  <ds:schemaRefs>
-    <ds:schemaRef ds:uri="http://schemas.microsoft.com/sharepoint/v3/contenttype/forms"/>
-  </ds:schemaRefs>
-</ds:datastoreItem>
-</file>
-
-<file path=customXml/itemProps3.xml><?xml version="1.0" encoding="utf-8"?>
-<ds:datastoreItem xmlns:ds="http://schemas.openxmlformats.org/officeDocument/2006/customXml" ds:itemID="{B1D1D590-6CB7-4875-A7D3-081C891134E4}">
-  <ds:schemaRefs>
-    <ds:schemaRef ds:uri="http://schemas.microsoft.com/office/2006/metadata/properties"/>
-    <ds:schemaRef ds:uri="http://schemas.microsoft.com/office/infopath/2007/PartnerControls"/>
-  </ds:schemaRefs>
-</ds:datastoreItem>
 </file>
</xml_diff>